<commit_message>
Fix automation contents panel and update status documents
</commit_message>
<xml_diff>
--- a/masterrequirement.docx
+++ b/masterrequirement.docx
@@ -473,6 +473,105 @@
           <w:sz-cs w:val="24"/>
         </w:rPr>
         <w:t xml:space="preserve">4. Full RBAC UI hide/disable sweep for all pages/actions</w:t>
+      </w:r>
+    </w:p>
+    <w:p>
+      <w:pPr/>
+      <w:r>
+        <w:rPr>
+          <w:rFonts w:ascii="Helvetica Light" w:hAnsi="Helvetica Light" w:cs="Helvetica Light"/>
+          <w:sz w:val="24"/>
+          <w:sz-cs w:val="24"/>
+        </w:rPr>
+        <w:t xml:space="preserve"/>
+      </w:r>
+    </w:p>
+    <w:p>
+      <w:pPr/>
+      <w:r>
+        <w:rPr>
+          <w:rFonts w:ascii="Helvetica Light" w:hAnsi="Helvetica Light" w:cs="Helvetica Light"/>
+          <w:sz w:val="24"/>
+          <w:sz-cs w:val="24"/>
+        </w:rPr>
+        <w:t xml:space="preserve">Update: 2026-02-21</w:t>
+      </w:r>
+    </w:p>
+    <w:p>
+      <w:pPr/>
+      <w:r>
+        <w:rPr>
+          <w:rFonts w:ascii="Helvetica Light" w:hAnsi="Helvetica Light" w:cs="Helvetica Light"/>
+          <w:sz w:val="24"/>
+          <w:sz-cs w:val="24"/>
+        </w:rPr>
+        <w:t xml:space="preserve">- Automation flow builder upgraded with WhatsApp-style canvas node rendering.</w:t>
+      </w:r>
+    </w:p>
+    <w:p>
+      <w:pPr/>
+      <w:r>
+        <w:rPr>
+          <w:rFonts w:ascii="Helvetica Light" w:hAnsi="Helvetica Light" w:cs="Helvetica Light"/>
+          <w:sz w:val="24"/>
+          <w:sz-cs w:val="24"/>
+        </w:rPr>
+        <w:t xml:space="preserve">- Added richer node palette with icons and expanded WhatsApp bot node options.</w:t>
+      </w:r>
+    </w:p>
+    <w:p>
+      <w:pPr/>
+      <w:r>
+        <w:rPr>
+          <w:rFonts w:ascii="Helvetica Light" w:hAnsi="Helvetica Light" w:cs="Helvetica Light"/>
+          <w:sz w:val="24"/>
+          <w:sz-cs w:val="24"/>
+        </w:rPr>
+        <w:t xml:space="preserve">- Added Form node support (multi-field config and preview).</w:t>
+      </w:r>
+    </w:p>
+    <w:p>
+      <w:pPr/>
+      <w:r>
+        <w:rPr>
+          <w:rFonts w:ascii="Helvetica Light" w:hAnsi="Helvetica Light" w:cs="Helvetica Light"/>
+          <w:sz w:val="24"/>
+          <w:sz-cs w:val="24"/>
+        </w:rPr>
+        <w:t xml:space="preserve">- Added template variable mapping validation in builder and publish guard.</w:t>
+      </w:r>
+    </w:p>
+    <w:p>
+      <w:pPr/>
+      <w:r>
+        <w:rPr>
+          <w:rFonts w:ascii="Helvetica Light" w:hAnsi="Helvetica Light" w:cs="Helvetica Light"/>
+          <w:sz w:val="24"/>
+          <w:sz-cs w:val="24"/>
+        </w:rPr>
+        <w:t xml:space="preserve">- Removed hard quick-reply cap in builder UI as requested.</w:t>
+      </w:r>
+    </w:p>
+    <w:p>
+      <w:pPr/>
+      <w:r>
+        <w:rPr>
+          <w:rFonts w:ascii="Helvetica Light" w:hAnsi="Helvetica Light" w:cs="Helvetica Light"/>
+          <w:sz w:val="24"/>
+          <w:sz-cs w:val="24"/>
+        </w:rPr>
+        <w:t xml:space="preserve">- Fixed JSX template-label syntax compile failure.</w:t>
+      </w:r>
+    </w:p>
+    <w:p>
+      <w:pPr/>
+      <w:r>
+        <w:rPr>
+          <w:rFonts w:ascii="Helvetica Light" w:hAnsi="Helvetica Light" w:cs="Helvetica Light"/>
+          <w:sz w:val="24"/>
+          <w:sz-cs w:val="24"/>
+        </w:rPr>
+        <w:t xml:space="preserve">- Fixed CONTENTS panel usability: wider panel, proper scroll, click-safe interactions, no overlap.</w:t>
       </w:r>
     </w:p>
     <w:sectPr/>

</xml_diff>

<commit_message>
Fix contacts auto-save and segment mapping across UI and APIs
</commit_message>
<xml_diff>
--- a/masterrequirement.docx
+++ b/masterrequirement.docx
@@ -572,6 +572,94 @@
           <w:sz-cs w:val="24"/>
         </w:rPr>
         <w:t xml:space="preserve">- Fixed CONTENTS panel usability: wider panel, proper scroll, click-safe interactions, no overlap.</w:t>
+      </w:r>
+    </w:p>
+    <w:p>
+      <w:pPr/>
+      <w:r>
+        <w:rPr>
+          <w:rFonts w:ascii="Helvetica Light" w:hAnsi="Helvetica Light" w:cs="Helvetica Light"/>
+          <w:sz w:val="24"/>
+          <w:sz-cs w:val="24"/>
+        </w:rPr>
+        <w:t xml:space="preserve"/>
+      </w:r>
+    </w:p>
+    <w:p>
+      <w:pPr/>
+      <w:r>
+        <w:rPr>
+          <w:rFonts w:ascii="Helvetica Light" w:hAnsi="Helvetica Light" w:cs="Helvetica Light"/>
+          <w:sz w:val="24"/>
+          <w:sz-cs w:val="24"/>
+        </w:rPr>
+        <w:t xml:space="preserve">Update: 2026-02-21 (Contacts)</w:t>
+      </w:r>
+    </w:p>
+    <w:p>
+      <w:pPr/>
+      <w:r>
+        <w:rPr>
+          <w:rFonts w:ascii="Helvetica Light" w:hAnsi="Helvetica Light" w:cs="Helvetica Light"/>
+          <w:sz w:val="24"/>
+          <w:sz-cs w:val="24"/>
+        </w:rPr>
+        <w:t xml:space="preserve">- Added contact Segment mapping support (backend + frontend).</w:t>
+      </w:r>
+    </w:p>
+    <w:p>
+      <w:pPr/>
+      <w:r>
+        <w:rPr>
+          <w:rFonts w:ascii="Helvetica Light" w:hAnsi="Helvetica Light" w:cs="Helvetica Light"/>
+          <w:sz w:val="24"/>
+          <w:sz-cs w:val="24"/>
+        </w:rPr>
+        <w:t xml:space="preserve">- Contacts now return segment name in list API for UI display.</w:t>
+      </w:r>
+    </w:p>
+    <w:p>
+      <w:pPr/>
+      <w:r>
+        <w:rPr>
+          <w:rFonts w:ascii="Helvetica Light" w:hAnsi="Helvetica Light" w:cs="Helvetica Light"/>
+          <w:sz w:val="24"/>
+          <w:sz-cs w:val="24"/>
+        </w:rPr>
+        <w:t xml:space="preserve">- Added SegmentId to contact schema and upsert request.</w:t>
+      </w:r>
+    </w:p>
+    <w:p>
+      <w:pPr/>
+      <w:r>
+        <w:rPr>
+          <w:rFonts w:ascii="Helvetica Light" w:hAnsi="Helvetica Light" w:cs="Helvetica Light"/>
+          <w:sz w:val="24"/>
+          <w:sz-cs w:val="24"/>
+        </w:rPr>
+        <w:t xml:space="preserve">- Outbound message send now auto-creates/updates contact by recipient number.</w:t>
+      </w:r>
+    </w:p>
+    <w:p>
+      <w:pPr/>
+      <w:r>
+        <w:rPr>
+          <w:rFonts w:ascii="Helvetica Light" w:hAnsi="Helvetica Light" w:cs="Helvetica Light"/>
+          <w:sz w:val="24"/>
+          <w:sz-cs w:val="24"/>
+        </w:rPr>
+        <w:t xml:space="preserve">- Dashboard Contacts page now uses real segments API, supports create segment, and maps segment while creating contact.</w:t>
+      </w:r>
+    </w:p>
+    <w:p>
+      <w:pPr/>
+      <w:r>
+        <w:rPr>
+          <w:rFonts w:ascii="Helvetica Light" w:hAnsi="Helvetica Light" w:cs="Helvetica Light"/>
+          <w:sz w:val="24"/>
+          <w:sz-cs w:val="24"/>
+        </w:rPr>
+        <w:t xml:space="preserve">- WABA Contacts page updated to map segment on add/edit and display segment column.</w:t>
       </w:r>
     </w:p>
     <w:sectPr/>

</xml_diff>

<commit_message>
Fix contacts actions and persist tags/email with segment mapping
</commit_message>
<xml_diff>
--- a/masterrequirement.docx
+++ b/masterrequirement.docx
@@ -660,6 +660,83 @@
           <w:sz-cs w:val="24"/>
         </w:rPr>
         <w:t xml:space="preserve">- WABA Contacts page updated to map segment on add/edit and display segment column.</w:t>
+      </w:r>
+    </w:p>
+    <w:p>
+      <w:pPr/>
+      <w:r>
+        <w:rPr>
+          <w:rFonts w:ascii="Helvetica Light" w:hAnsi="Helvetica Light" w:cs="Helvetica Light"/>
+          <w:sz w:val="24"/>
+          <w:sz-cs w:val="24"/>
+        </w:rPr>
+        <w:t xml:space="preserve"/>
+      </w:r>
+    </w:p>
+    <w:p>
+      <w:pPr/>
+      <w:r>
+        <w:rPr>
+          <w:rFonts w:ascii="Helvetica Light" w:hAnsi="Helvetica Light" w:cs="Helvetica Light"/>
+          <w:sz w:val="24"/>
+          <w:sz-cs w:val="24"/>
+        </w:rPr>
+        <w:t xml:space="preserve">Update: 2026-02-21 (Contact actions)</w:t>
+      </w:r>
+    </w:p>
+    <w:p>
+      <w:pPr/>
+      <w:r>
+        <w:rPr>
+          <w:rFonts w:ascii="Helvetica Light" w:hAnsi="Helvetica Light" w:cs="Helvetica Light"/>
+          <w:sz w:val="24"/>
+          <w:sz-cs w:val="24"/>
+        </w:rPr>
+        <w:t xml:space="preserve">- Fixed dashboard Contacts actions: Edit, Add Tag, Send Message, Call, Delete.</w:t>
+      </w:r>
+    </w:p>
+    <w:p>
+      <w:pPr/>
+      <w:r>
+        <w:rPr>
+          <w:rFonts w:ascii="Helvetica Light" w:hAnsi="Helvetica Light" w:cs="Helvetica Light"/>
+          <w:sz w:val="24"/>
+          <w:sz-cs w:val="24"/>
+        </w:rPr>
+        <w:t xml:space="preserve">- Added bulk Add Tag action support for selected contacts.</w:t>
+      </w:r>
+    </w:p>
+    <w:p>
+      <w:pPr/>
+      <w:r>
+        <w:rPr>
+          <w:rFonts w:ascii="Helvetica Light" w:hAnsi="Helvetica Light" w:cs="Helvetica Light"/>
+          <w:sz w:val="24"/>
+          <w:sz-cs w:val="24"/>
+        </w:rPr>
+        <w:t xml:space="preserve">- Added edit/send dialogs with backend wiring.</w:t>
+      </w:r>
+    </w:p>
+    <w:p>
+      <w:pPr/>
+      <w:r>
+        <w:rPr>
+          <w:rFonts w:ascii="Helvetica Light" w:hAnsi="Helvetica Light" w:cs="Helvetica Light"/>
+          <w:sz w:val="24"/>
+          <w:sz-cs w:val="24"/>
+        </w:rPr>
+        <w:t xml:space="preserve">- Added contact Email/Tags persistence in backend and schema.</w:t>
+      </w:r>
+    </w:p>
+    <w:p>
+      <w:pPr/>
+      <w:r>
+        <w:rPr>
+          <w:rFonts w:ascii="Helvetica Light" w:hAnsi="Helvetica Light" w:cs="Helvetica Light"/>
+          <w:sz w:val="24"/>
+          <w:sz-cs w:val="24"/>
+        </w:rPr>
+        <w:t xml:space="preserve">- Inbound webhook now updates existing contact name when available.</w:t>
       </w:r>
     </w:p>
     <w:sectPr/>

</xml_diff>

<commit_message>
Set default New segment and tag for all new contacts
</commit_message>
<xml_diff>
--- a/masterrequirement.docx
+++ b/masterrequirement.docx
@@ -737,6 +737,72 @@
           <w:sz-cs w:val="24"/>
         </w:rPr>
         <w:t xml:space="preserve">- Inbound webhook now updates existing contact name when available.</w:t>
+      </w:r>
+    </w:p>
+    <w:p>
+      <w:pPr/>
+      <w:r>
+        <w:rPr>
+          <w:rFonts w:ascii="Helvetica Light" w:hAnsi="Helvetica Light" w:cs="Helvetica Light"/>
+          <w:sz w:val="24"/>
+          <w:sz-cs w:val="24"/>
+        </w:rPr>
+        <w:t xml:space="preserve"/>
+      </w:r>
+    </w:p>
+    <w:p>
+      <w:pPr/>
+      <w:r>
+        <w:rPr>
+          <w:rFonts w:ascii="Helvetica Light" w:hAnsi="Helvetica Light" w:cs="Helvetica Light"/>
+          <w:sz w:val="24"/>
+          <w:sz-cs w:val="24"/>
+        </w:rPr>
+        <w:t xml:space="preserve">Update: 2026-02-21 (Contact default New)</w:t>
+      </w:r>
+    </w:p>
+    <w:p>
+      <w:pPr/>
+      <w:r>
+        <w:rPr>
+          <w:rFonts w:ascii="Helvetica Light" w:hAnsi="Helvetica Light" w:cs="Helvetica Light"/>
+          <w:sz w:val="24"/>
+          <w:sz-cs w:val="24"/>
+        </w:rPr>
+        <w:t xml:space="preserve">- Enforced default contact attributes for all newly created contacts:</w:t>
+      </w:r>
+    </w:p>
+    <w:p>
+      <w:pPr/>
+      <w:r>
+        <w:rPr>
+          <w:rFonts w:ascii="Helvetica Light" w:hAnsi="Helvetica Light" w:cs="Helvetica Light"/>
+          <w:sz w:val="24"/>
+          <w:sz-cs w:val="24"/>
+        </w:rPr>
+        <w:t xml:space="preserve">  - Default Segment: New (auto-created per tenant if missing)</w:t>
+      </w:r>
+    </w:p>
+    <w:p>
+      <w:pPr/>
+      <w:r>
+        <w:rPr>
+          <w:rFonts w:ascii="Helvetica Light" w:hAnsi="Helvetica Light" w:cs="Helvetica Light"/>
+          <w:sz w:val="24"/>
+          <w:sz-cs w:val="24"/>
+        </w:rPr>
+        <w:t xml:space="preserve">  - Default Tag: New</w:t>
+      </w:r>
+    </w:p>
+    <w:p>
+      <w:pPr/>
+      <w:r>
+        <w:rPr>
+          <w:rFonts w:ascii="Helvetica Light" w:hAnsi="Helvetica Light" w:cs="Helvetica Light"/>
+          <w:sz w:val="24"/>
+          <w:sz-cs w:val="24"/>
+        </w:rPr>
+        <w:t xml:space="preserve">- Applied to all entry points: manual add, CSV import, outbound auto-create, inbound WABA webhook auto-create.</w:t>
       </w:r>
     </w:p>
     <w:sectPr/>

</xml_diff>

<commit_message>
Fix auto-logout after project selection by hard redirect
</commit_message>
<xml_diff>
--- a/masterrequirement.docx
+++ b/masterrequirement.docx
@@ -803,6 +803,50 @@
           <w:sz-cs w:val="24"/>
         </w:rPr>
         <w:t xml:space="preserve">- Applied to all entry points: manual add, CSV import, outbound auto-create, inbound WABA webhook auto-create.</w:t>
+      </w:r>
+    </w:p>
+    <w:p>
+      <w:pPr/>
+      <w:r>
+        <w:rPr>
+          <w:rFonts w:ascii="Helvetica Light" w:hAnsi="Helvetica Light" w:cs="Helvetica Light"/>
+          <w:sz w:val="24"/>
+          <w:sz-cs w:val="24"/>
+        </w:rPr>
+        <w:t xml:space="preserve"/>
+      </w:r>
+    </w:p>
+    <w:p>
+      <w:pPr/>
+      <w:r>
+        <w:rPr>
+          <w:rFonts w:ascii="Helvetica Light" w:hAnsi="Helvetica Light" w:cs="Helvetica Light"/>
+          <w:sz w:val="24"/>
+          <w:sz-cs w:val="24"/>
+        </w:rPr>
+        <w:t xml:space="preserve">Update: 2026-02-21 (Project switch logout fix)</w:t>
+      </w:r>
+    </w:p>
+    <w:p>
+      <w:pPr/>
+      <w:r>
+        <w:rPr>
+          <w:rFonts w:ascii="Helvetica Light" w:hAnsi="Helvetica Light" w:cs="Helvetica Light"/>
+          <w:sz w:val="24"/>
+          <w:sz-cs w:val="24"/>
+        </w:rPr>
+        <w:t xml:space="preserve">- Fixed auto-logout after project selection by using full redirect after create/switch in project selection flow.</w:t>
+      </w:r>
+    </w:p>
+    <w:p>
+      <w:pPr/>
+      <w:r>
+        <w:rPr>
+          <w:rFonts w:ascii="Helvetica Light" w:hAnsi="Helvetica Light" w:cs="Helvetica Light"/>
+          <w:sz w:val="24"/>
+          <w:sz-cs w:val="24"/>
+        </w:rPr>
+        <w:t xml:space="preserve">- Prevents stale auth-guard state in SPA route gate from sending user back to login.</w:t>
       </w:r>
     </w:p>
     <w:sectPr/>

</xml_diff>

<commit_message>
Implement team invite email flow, resend state, and permission overrides
</commit_message>
<xml_diff>
--- a/masterrequirement.docx
+++ b/masterrequirement.docx
@@ -847,6 +847,314 @@
           <w:sz-cs w:val="24"/>
         </w:rPr>
         <w:t xml:space="preserve">- Prevents stale auth-guard state in SPA route gate from sending user back to login.</w:t>
+      </w:r>
+    </w:p>
+    <w:p>
+      <w:pPr/>
+      <w:r>
+        <w:rPr>
+          <w:rFonts w:ascii="Helvetica Light" w:hAnsi="Helvetica Light" w:cs="Helvetica Light"/>
+          <w:sz w:val="24"/>
+          <w:sz-cs w:val="24"/>
+        </w:rPr>
+        <w:t xml:space="preserve"/>
+      </w:r>
+    </w:p>
+    <w:p>
+      <w:pPr/>
+      <w:r>
+        <w:rPr>
+          <w:rFonts w:ascii="Helvetica Light" w:hAnsi="Helvetica Light" w:cs="Helvetica Light"/>
+          <w:sz w:val="24"/>
+          <w:sz-cs w:val="24"/>
+        </w:rPr>
+        <w:t xml:space="preserve">Update: 2026-02-21 (Team module real APIs + wiring)</w:t>
+      </w:r>
+    </w:p>
+    <w:p>
+      <w:pPr/>
+      <w:r>
+        <w:rPr>
+          <w:rFonts w:ascii="Helvetica Light" w:hAnsi="Helvetica Light" w:cs="Helvetica Light"/>
+          <w:sz w:val="24"/>
+          <w:sz-cs w:val="24"/>
+        </w:rPr>
+        <w:t xml:space="preserve">- Added backend Team APIs with tenant-scoped access and RBAC gate (owner/admin/super_admin):</w:t>
+      </w:r>
+    </w:p>
+    <w:p>
+      <w:pPr/>
+      <w:r>
+        <w:rPr>
+          <w:rFonts w:ascii="Helvetica Light" w:hAnsi="Helvetica Light" w:cs="Helvetica Light"/>
+          <w:sz w:val="24"/>
+          <w:sz-cs w:val="24"/>
+        </w:rPr>
+        <w:t xml:space="preserve">  - GET /api/team/members</w:t>
+      </w:r>
+    </w:p>
+    <w:p>
+      <w:pPr/>
+      <w:r>
+        <w:rPr>
+          <w:rFonts w:ascii="Helvetica Light" w:hAnsi="Helvetica Light" w:cs="Helvetica Light"/>
+          <w:sz w:val="24"/>
+          <w:sz-cs w:val="24"/>
+        </w:rPr>
+        <w:t xml:space="preserve">  - POST /api/team/invite</w:t>
+      </w:r>
+    </w:p>
+    <w:p>
+      <w:pPr/>
+      <w:r>
+        <w:rPr>
+          <w:rFonts w:ascii="Helvetica Light" w:hAnsi="Helvetica Light" w:cs="Helvetica Light"/>
+          <w:sz w:val="24"/>
+          <w:sz-cs w:val="24"/>
+        </w:rPr>
+        <w:t xml:space="preserve">  - PATCH /api/team/members/{userId}/role</w:t>
+      </w:r>
+    </w:p>
+    <w:p>
+      <w:pPr/>
+      <w:r>
+        <w:rPr>
+          <w:rFonts w:ascii="Helvetica Light" w:hAnsi="Helvetica Light" w:cs="Helvetica Light"/>
+          <w:sz w:val="24"/>
+          <w:sz-cs w:val="24"/>
+        </w:rPr>
+        <w:t xml:space="preserve">  - DELETE /api/team/members/{userId}</w:t>
+      </w:r>
+    </w:p>
+    <w:p>
+      <w:pPr/>
+      <w:r>
+        <w:rPr>
+          <w:rFonts w:ascii="Helvetica Light" w:hAnsi="Helvetica Light" w:cs="Helvetica Light"/>
+          <w:sz w:val="24"/>
+          <w:sz-cs w:val="24"/>
+        </w:rPr>
+        <w:t xml:space="preserve">  - GET /api/team/members/{userId}/activity</w:t>
+      </w:r>
+    </w:p>
+    <w:p>
+      <w:pPr/>
+      <w:r>
+        <w:rPr>
+          <w:rFonts w:ascii="Helvetica Light" w:hAnsi="Helvetica Light" w:cs="Helvetica Light"/>
+          <w:sz w:val="24"/>
+          <w:sz-cs w:val="24"/>
+        </w:rPr>
+        <w:t xml:space="preserve">- Added team audit events for invite/role update/remove in AuditLogs.</w:t>
+      </w:r>
+    </w:p>
+    <w:p>
+      <w:pPr/>
+      <w:r>
+        <w:rPr>
+          <w:rFonts w:ascii="Helvetica Light" w:hAnsi="Helvetica Light" w:cs="Helvetica Light"/>
+          <w:sz w:val="24"/>
+          <w:sz-cs w:val="24"/>
+        </w:rPr>
+        <w:t xml:space="preserve">- Replaced Team page mock data with real API wiring:</w:t>
+      </w:r>
+    </w:p>
+    <w:p>
+      <w:pPr/>
+      <w:r>
+        <w:rPr>
+          <w:rFonts w:ascii="Helvetica Light" w:hAnsi="Helvetica Light" w:cs="Helvetica Light"/>
+          <w:sz w:val="24"/>
+          <w:sz-cs w:val="24"/>
+        </w:rPr>
+        <w:t xml:space="preserve">  - live member list, search, role stats</w:t>
+      </w:r>
+    </w:p>
+    <w:p>
+      <w:pPr/>
+      <w:r>
+        <w:rPr>
+          <w:rFonts w:ascii="Helvetica Light" w:hAnsi="Helvetica Light" w:cs="Helvetica Light"/>
+          <w:sz w:val="24"/>
+          <w:sz-cs w:val="24"/>
+        </w:rPr>
+        <w:t xml:space="preserve">  - invite member dialog (name/email/role)</w:t>
+      </w:r>
+    </w:p>
+    <w:p>
+      <w:pPr/>
+      <w:r>
+        <w:rPr>
+          <w:rFonts w:ascii="Helvetica Light" w:hAnsi="Helvetica Light" w:cs="Helvetica Light"/>
+          <w:sz w:val="24"/>
+          <w:sz-cs w:val="24"/>
+        </w:rPr>
+        <w:t xml:space="preserve">  - edit role action + persistence</w:t>
+      </w:r>
+    </w:p>
+    <w:p>
+      <w:pPr/>
+      <w:r>
+        <w:rPr>
+          <w:rFonts w:ascii="Helvetica Light" w:hAnsi="Helvetica Light" w:cs="Helvetica Light"/>
+          <w:sz w:val="24"/>
+          <w:sz-cs w:val="24"/>
+        </w:rPr>
+        <w:t xml:space="preserve">  - remove member action + persistence</w:t>
+      </w:r>
+    </w:p>
+    <w:p>
+      <w:pPr/>
+      <w:r>
+        <w:rPr>
+          <w:rFonts w:ascii="Helvetica Light" w:hAnsi="Helvetica Light" w:cs="Helvetica Light"/>
+          <w:sz w:val="24"/>
+          <w:sz-cs w:val="24"/>
+        </w:rPr>
+        <w:t xml:space="preserve">  - view activity dialog (member audit trail)</w:t>
+      </w:r>
+    </w:p>
+    <w:p>
+      <w:pPr/>
+      <w:r>
+        <w:rPr>
+          <w:rFonts w:ascii="Helvetica Light" w:hAnsi="Helvetica Light" w:cs="Helvetica Light"/>
+          <w:sz w:val="24"/>
+          <w:sz-cs w:val="24"/>
+        </w:rPr>
+        <w:t xml:space="preserve">- Added frontend apiPatch helper for PATCH calls.</w:t>
+      </w:r>
+    </w:p>
+    <w:p>
+      <w:pPr/>
+      <w:r>
+        <w:rPr>
+          <w:rFonts w:ascii="Helvetica Light" w:hAnsi="Helvetica Light" w:cs="Helvetica Light"/>
+          <w:sz w:val="24"/>
+          <w:sz-cs w:val="24"/>
+        </w:rPr>
+        <w:t xml:space="preserve"/>
+      </w:r>
+    </w:p>
+    <w:p>
+      <w:pPr/>
+      <w:r>
+        <w:rPr>
+          <w:rFonts w:ascii="Helvetica Light" w:hAnsi="Helvetica Light" w:cs="Helvetica Light"/>
+          <w:sz w:val="24"/>
+          <w:sz-cs w:val="24"/>
+        </w:rPr>
+        <w:t xml:space="preserve">Update: 2026-02-21 (Team completion)</w:t>
+      </w:r>
+    </w:p>
+    <w:p>
+      <w:pPr/>
+      <w:r>
+        <w:rPr>
+          <w:rFonts w:ascii="Helvetica Light" w:hAnsi="Helvetica Light" w:cs="Helvetica Light"/>
+          <w:sz w:val="24"/>
+          <w:sz-cs w:val="24"/>
+        </w:rPr>
+        <w:t xml:space="preserve">- Implemented SMTP-backed email invite delivery with secure opaque invite token links.</w:t>
+      </w:r>
+    </w:p>
+    <w:p>
+      <w:pPr/>
+      <w:r>
+        <w:rPr>
+          <w:rFonts w:ascii="Helvetica Light" w:hAnsi="Helvetica Light" w:cs="Helvetica Light"/>
+          <w:sz w:val="24"/>
+          <w:sz-cs w:val="24"/>
+        </w:rPr>
+        <w:t xml:space="preserve">- Added invite lifecycle state model (`pending`, `accepted`, expiry, send count) and resend invitation workflow.</w:t>
+      </w:r>
+    </w:p>
+    <w:p>
+      <w:pPr/>
+      <w:r>
+        <w:rPr>
+          <w:rFonts w:ascii="Helvetica Light" w:hAnsi="Helvetica Light" w:cs="Helvetica Light"/>
+          <w:sz w:val="24"/>
+          <w:sz-cs w:val="24"/>
+        </w:rPr>
+        <w:t xml:space="preserve">- Added public invite acceptance API (`POST /api/auth/accept-invite`) and frontend accept-invite page.</w:t>
+      </w:r>
+    </w:p>
+    <w:p>
+      <w:pPr/>
+      <w:r>
+        <w:rPr>
+          <w:rFonts w:ascii="Helvetica Light" w:hAnsi="Helvetica Light" w:cs="Helvetica Light"/>
+          <w:sz w:val="24"/>
+          <w:sz-cs w:val="24"/>
+        </w:rPr>
+        <w:t xml:space="preserve">- Team members API now returns invitation-aware status.</w:t>
+      </w:r>
+    </w:p>
+    <w:p>
+      <w:pPr/>
+      <w:r>
+        <w:rPr>
+          <w:rFonts w:ascii="Helvetica Light" w:hAnsi="Helvetica Light" w:cs="Helvetica Light"/>
+          <w:sz w:val="24"/>
+          <w:sz-cs w:val="24"/>
+        </w:rPr>
+        <w:t xml:space="preserve">- Implemented fine-grained per-member permission override APIs and persisted override model.</w:t>
+      </w:r>
+    </w:p>
+    <w:p>
+      <w:pPr/>
+      <w:r>
+        <w:rPr>
+          <w:rFonts w:ascii="Helvetica Light" w:hAnsi="Helvetica Light" w:cs="Helvetica Light"/>
+          <w:sz w:val="24"/>
+          <w:sz-cs w:val="24"/>
+        </w:rPr>
+        <w:t xml:space="preserve">- Auth middleware now resolves effective permissions as Role permissions +/- member overrides.</w:t>
+      </w:r>
+    </w:p>
+    <w:p>
+      <w:pPr/>
+      <w:r>
+        <w:rPr>
+          <w:rFonts w:ascii="Helvetica Light" w:hAnsi="Helvetica Light" w:cs="Helvetica Light"/>
+          <w:sz w:val="24"/>
+          <w:sz-cs w:val="24"/>
+        </w:rPr>
+        <w:t xml:space="preserve">- Team UI now includes:</w:t>
+      </w:r>
+    </w:p>
+    <w:p>
+      <w:pPr/>
+      <w:r>
+        <w:rPr>
+          <w:rFonts w:ascii="Helvetica Light" w:hAnsi="Helvetica Light" w:cs="Helvetica Light"/>
+          <w:sz w:val="24"/>
+          <w:sz-cs w:val="24"/>
+        </w:rPr>
+        <w:t xml:space="preserve">  - Resend Invitation action for pending invites</w:t>
+      </w:r>
+    </w:p>
+    <w:p>
+      <w:pPr/>
+      <w:r>
+        <w:rPr>
+          <w:rFonts w:ascii="Helvetica Light" w:hAnsi="Helvetica Light" w:cs="Helvetica Light"/>
+          <w:sz w:val="24"/>
+          <w:sz-cs w:val="24"/>
+        </w:rPr>
+        <w:t xml:space="preserve">  - Role &amp; Permissions dialog with per-permission override toggles</w:t>
+      </w:r>
+    </w:p>
+    <w:p>
+      <w:pPr/>
+      <w:r>
+        <w:rPr>
+          <w:rFonts w:ascii="Helvetica Light" w:hAnsi="Helvetica Light" w:cs="Helvetica Light"/>
+          <w:sz w:val="24"/>
+          <w:sz-cs w:val="24"/>
+        </w:rPr>
+        <w:t xml:space="preserve">  - Backend-wired save for overrides</w:t>
       </w:r>
     </w:p>
     <w:sectPr/>

</xml_diff>

<commit_message>
Fix team invite CORS origin matching and SMTP failure handling
</commit_message>
<xml_diff>
--- a/masterrequirement.docx
+++ b/masterrequirement.docx
@@ -1155,6 +1155,50 @@
           <w:sz-cs w:val="24"/>
         </w:rPr>
         <w:t xml:space="preserve">  - Backend-wired save for overrides</w:t>
+      </w:r>
+    </w:p>
+    <w:p>
+      <w:pPr/>
+      <w:r>
+        <w:rPr>
+          <w:rFonts w:ascii="Helvetica Light" w:hAnsi="Helvetica Light" w:cs="Helvetica Light"/>
+          <w:sz w:val="24"/>
+          <w:sz-cs w:val="24"/>
+        </w:rPr>
+        <w:t xml:space="preserve"/>
+      </w:r>
+    </w:p>
+    <w:p>
+      <w:pPr/>
+      <w:r>
+        <w:rPr>
+          <w:rFonts w:ascii="Helvetica Light" w:hAnsi="Helvetica Light" w:cs="Helvetica Light"/>
+          <w:sz w:val="24"/>
+          <w:sz-cs w:val="24"/>
+        </w:rPr>
+        <w:t xml:space="preserve">Hotfix: 2026-02-21 (Team invite CORS + SMTP handling)</w:t>
+      </w:r>
+    </w:p>
+    <w:p>
+      <w:pPr/>
+      <w:r>
+        <w:rPr>
+          <w:rFonts w:ascii="Helvetica Light" w:hAnsi="Helvetica Light" w:cs="Helvetica Light"/>
+          <w:sz w:val="24"/>
+          <w:sz-cs w:val="24"/>
+        </w:rPr>
+        <w:t xml:space="preserve">- Normalized `AllowedOrigins` parsing by trimming trailing `/` to prevent origin mismatch on Railway/Render URLs.</w:t>
+      </w:r>
+    </w:p>
+    <w:p>
+      <w:pPr/>
+      <w:r>
+        <w:rPr>
+          <w:rFonts w:ascii="Helvetica Light" w:hAnsi="Helvetica Light" w:cs="Helvetica Light"/>
+          <w:sz w:val="24"/>
+          <w:sz-cs w:val="24"/>
+        </w:rPr>
+        <w:t xml:space="preserve">- Team invite/resend now handle SMTP failures gracefully with explicit 502 response and audit log events instead of unhandled 500.</w:t>
       </w:r>
     </w:p>
     <w:sectPr/>

</xml_diff>

<commit_message>
Implement billing plans, subscriptions, usage APIs and UI sync
</commit_message>
<xml_diff>
--- a/masterrequirement.docx
+++ b/masterrequirement.docx
@@ -1199,6 +1199,226 @@
           <w:sz-cs w:val="24"/>
         </w:rPr>
         <w:t xml:space="preserve">- Team invite/resend now handle SMTP failures gracefully with explicit 502 response and audit log events instead of unhandled 500.</w:t>
+      </w:r>
+    </w:p>
+    <w:p>
+      <w:pPr/>
+      <w:r>
+        <w:rPr>
+          <w:rFonts w:ascii="Helvetica Light" w:hAnsi="Helvetica Light" w:cs="Helvetica Light"/>
+          <w:sz w:val="24"/>
+          <w:sz-cs w:val="24"/>
+        </w:rPr>
+        <w:t xml:space="preserve"/>
+      </w:r>
+    </w:p>
+    <w:p>
+      <w:pPr/>
+      <w:r>
+        <w:rPr>
+          <w:rFonts w:ascii="Helvetica Light" w:hAnsi="Helvetica Light" w:cs="Helvetica Light"/>
+          <w:sz w:val="24"/>
+          <w:sz-cs w:val="24"/>
+        </w:rPr>
+        <w:t xml:space="preserve">Update: 2026-02-21 (Billing foundation implemented)</w:t>
+      </w:r>
+    </w:p>
+    <w:p>
+      <w:pPr/>
+      <w:r>
+        <w:rPr>
+          <w:rFonts w:ascii="Helvetica Light" w:hAnsi="Helvetica Light" w:cs="Helvetica Light"/>
+          <w:sz w:val="24"/>
+          <w:sz-cs w:val="24"/>
+        </w:rPr>
+        <w:t xml:space="preserve">- Added billing domain models and schema:</w:t>
+      </w:r>
+    </w:p>
+    <w:p>
+      <w:pPr/>
+      <w:r>
+        <w:rPr>
+          <w:rFonts w:ascii="Helvetica Light" w:hAnsi="Helvetica Light" w:cs="Helvetica Light"/>
+          <w:sz w:val="24"/>
+          <w:sz-cs w:val="24"/>
+        </w:rPr>
+        <w:t xml:space="preserve">  - BillingPlans, TenantSubscriptions, TenantUsages, BillingInvoices</w:t>
+      </w:r>
+    </w:p>
+    <w:p>
+      <w:pPr/>
+      <w:r>
+        <w:rPr>
+          <w:rFonts w:ascii="Helvetica Light" w:hAnsi="Helvetica Light" w:cs="Helvetica Light"/>
+          <w:sz w:val="24"/>
+          <w:sz-cs w:val="24"/>
+        </w:rPr>
+        <w:t xml:space="preserve">- Added plan/subscription/usage/invoice seed data for demo tenants.</w:t>
+      </w:r>
+    </w:p>
+    <w:p>
+      <w:pPr/>
+      <w:r>
+        <w:rPr>
+          <w:rFonts w:ascii="Helvetica Light" w:hAnsi="Helvetica Light" w:cs="Helvetica Light"/>
+          <w:sz w:val="24"/>
+          <w:sz-cs w:val="24"/>
+        </w:rPr>
+        <w:t xml:space="preserve">- Added platform billing plan CRUD API:</w:t>
+      </w:r>
+    </w:p>
+    <w:p>
+      <w:pPr/>
+      <w:r>
+        <w:rPr>
+          <w:rFonts w:ascii="Helvetica Light" w:hAnsi="Helvetica Light" w:cs="Helvetica Light"/>
+          <w:sz w:val="24"/>
+          <w:sz-cs w:val="24"/>
+        </w:rPr>
+        <w:t xml:space="preserve">  - GET/POST/PUT/DELETE /api/platform/billing/plans</w:t>
+      </w:r>
+    </w:p>
+    <w:p>
+      <w:pPr/>
+      <w:r>
+        <w:rPr>
+          <w:rFonts w:ascii="Helvetica Light" w:hAnsi="Helvetica Light" w:cs="Helvetica Light"/>
+          <w:sz w:val="24"/>
+          <w:sz-cs w:val="24"/>
+        </w:rPr>
+        <w:t xml:space="preserve">- Added user billing APIs:</w:t>
+      </w:r>
+    </w:p>
+    <w:p>
+      <w:pPr/>
+      <w:r>
+        <w:rPr>
+          <w:rFonts w:ascii="Helvetica Light" w:hAnsi="Helvetica Light" w:cs="Helvetica Light"/>
+          <w:sz w:val="24"/>
+          <w:sz-cs w:val="24"/>
+        </w:rPr>
+        <w:t xml:space="preserve">  - GET /api/billing/plans</w:t>
+      </w:r>
+    </w:p>
+    <w:p>
+      <w:pPr/>
+      <w:r>
+        <w:rPr>
+          <w:rFonts w:ascii="Helvetica Light" w:hAnsi="Helvetica Light" w:cs="Helvetica Light"/>
+          <w:sz w:val="24"/>
+          <w:sz-cs w:val="24"/>
+        </w:rPr>
+        <w:t xml:space="preserve">  - GET /api/billing/current-plan</w:t>
+      </w:r>
+    </w:p>
+    <w:p>
+      <w:pPr/>
+      <w:r>
+        <w:rPr>
+          <w:rFonts w:ascii="Helvetica Light" w:hAnsi="Helvetica Light" w:cs="Helvetica Light"/>
+          <w:sz w:val="24"/>
+          <w:sz-cs w:val="24"/>
+        </w:rPr>
+        <w:t xml:space="preserve">  - GET /api/billing/usage</w:t>
+      </w:r>
+    </w:p>
+    <w:p>
+      <w:pPr/>
+      <w:r>
+        <w:rPr>
+          <w:rFonts w:ascii="Helvetica Light" w:hAnsi="Helvetica Light" w:cs="Helvetica Light"/>
+          <w:sz w:val="24"/>
+          <w:sz-cs w:val="24"/>
+        </w:rPr>
+        <w:t xml:space="preserve">  - GET /api/billing/invoices</w:t>
+      </w:r>
+    </w:p>
+    <w:p>
+      <w:pPr/>
+      <w:r>
+        <w:rPr>
+          <w:rFonts w:ascii="Helvetica Light" w:hAnsi="Helvetica Light" w:cs="Helvetica Light"/>
+          <w:sz w:val="24"/>
+          <w:sz-cs w:val="24"/>
+        </w:rPr>
+        <w:t xml:space="preserve">  - POST /api/billing/change-plan</w:t>
+      </w:r>
+    </w:p>
+    <w:p>
+      <w:pPr/>
+      <w:r>
+        <w:rPr>
+          <w:rFonts w:ascii="Helvetica Light" w:hAnsi="Helvetica Light" w:cs="Helvetica Light"/>
+          <w:sz w:val="24"/>
+          <w:sz-cs w:val="24"/>
+        </w:rPr>
+        <w:t xml:space="preserve">  - POST /api/billing/cancel</w:t>
+      </w:r>
+    </w:p>
+    <w:p>
+      <w:pPr/>
+      <w:r>
+        <w:rPr>
+          <w:rFonts w:ascii="Helvetica Light" w:hAnsi="Helvetica Light" w:cs="Helvetica Light"/>
+          <w:sz w:val="24"/>
+          <w:sz-cs w:val="24"/>
+        </w:rPr>
+        <w:t xml:space="preserve">- Added public plans API for landing sync:</w:t>
+      </w:r>
+    </w:p>
+    <w:p>
+      <w:pPr/>
+      <w:r>
+        <w:rPr>
+          <w:rFonts w:ascii="Helvetica Light" w:hAnsi="Helvetica Light" w:cs="Helvetica Light"/>
+          <w:sz w:val="24"/>
+          <w:sz-cs w:val="24"/>
+        </w:rPr>
+        <w:t xml:space="preserve">  - GET /api/public/plans</w:t>
+      </w:r>
+    </w:p>
+    <w:p>
+      <w:pPr/>
+      <w:r>
+        <w:rPr>
+          <w:rFonts w:ascii="Helvetica Light" w:hAnsi="Helvetica Light" w:cs="Helvetica Light"/>
+          <w:sz w:val="24"/>
+          <w:sz-cs w:val="24"/>
+        </w:rPr>
+        <w:t xml:space="preserve">- Wired billing limit enforcement service and enabled team member limit check on invite.</w:t>
+      </w:r>
+    </w:p>
+    <w:p>
+      <w:pPr/>
+      <w:r>
+        <w:rPr>
+          <w:rFonts w:ascii="Helvetica Light" w:hAnsi="Helvetica Light" w:cs="Helvetica Light"/>
+          <w:sz w:val="24"/>
+          <w:sz-cs w:val="24"/>
+        </w:rPr>
+        <w:t xml:space="preserve">- Wired frontend Billing page to real backend billing APIs (plan, usage, invoices, change/cancel).</w:t>
+      </w:r>
+    </w:p>
+    <w:p>
+      <w:pPr/>
+      <w:r>
+        <w:rPr>
+          <w:rFonts w:ascii="Helvetica Light" w:hAnsi="Helvetica Light" w:cs="Helvetica Light"/>
+          <w:sz w:val="24"/>
+          <w:sz-cs w:val="24"/>
+        </w:rPr>
+        <w:t xml:space="preserve">- Added Platform Settings Billing Plans tab with create/edit/archive + limits/features configuration.</w:t>
+      </w:r>
+    </w:p>
+    <w:p>
+      <w:pPr/>
+      <w:r>
+        <w:rPr>
+          <w:rFonts w:ascii="Helvetica Light" w:hAnsi="Helvetica Light" w:cs="Helvetica Light"/>
+          <w:sz w:val="24"/>
+          <w:sz-cs w:val="24"/>
+        </w:rPr>
+        <w:t xml:space="preserve">- Landing page pricing now fetches plans from backend public endpoint with fallback.</w:t>
       </w:r>
     </w:p>
     <w:sectPr/>

</xml_diff>

<commit_message>
Reduce production logging volume for Railway rate limits
</commit_message>
<xml_diff>
--- a/masterrequirement.docx
+++ b/masterrequirement.docx
@@ -1419,6 +1419,72 @@
           <w:sz-cs w:val="24"/>
         </w:rPr>
         <w:t xml:space="preserve">- Landing page pricing now fetches plans from backend public endpoint with fallback.</w:t>
+      </w:r>
+    </w:p>
+    <w:p>
+      <w:pPr/>
+      <w:r>
+        <w:rPr>
+          <w:rFonts w:ascii="Helvetica Light" w:hAnsi="Helvetica Light" w:cs="Helvetica Light"/>
+          <w:sz w:val="24"/>
+          <w:sz-cs w:val="24"/>
+        </w:rPr>
+        <w:t xml:space="preserve"/>
+      </w:r>
+    </w:p>
+    <w:p>
+      <w:pPr/>
+      <w:r>
+        <w:rPr>
+          <w:rFonts w:ascii="Helvetica Light" w:hAnsi="Helvetica Light" w:cs="Helvetica Light"/>
+          <w:sz w:val="24"/>
+          <w:sz-cs w:val="24"/>
+        </w:rPr>
+        <w:t xml:space="preserve">Hotfix: 2026-02-21 (Railway log-rate reduction)</w:t>
+      </w:r>
+    </w:p>
+    <w:p>
+      <w:pPr/>
+      <w:r>
+        <w:rPr>
+          <w:rFonts w:ascii="Helvetica Light" w:hAnsi="Helvetica Light" w:cs="Helvetica Light"/>
+          <w:sz w:val="24"/>
+          <w:sz-cs w:val="24"/>
+        </w:rPr>
+        <w:t xml:space="preserve">- Added production logging filters in backend Program.cs to reduce log volume:</w:t>
+      </w:r>
+    </w:p>
+    <w:p>
+      <w:pPr/>
+      <w:r>
+        <w:rPr>
+          <w:rFonts w:ascii="Helvetica Light" w:hAnsi="Helvetica Light" w:cs="Helvetica Light"/>
+          <w:sz w:val="24"/>
+          <w:sz-cs w:val="24"/>
+        </w:rPr>
+        <w:t xml:space="preserve">  - Default/Microsoft/System -&gt; Warning</w:t>
+      </w:r>
+    </w:p>
+    <w:p>
+      <w:pPr/>
+      <w:r>
+        <w:rPr>
+          <w:rFonts w:ascii="Helvetica Light" w:hAnsi="Helvetica Light" w:cs="Helvetica Light"/>
+          <w:sz w:val="24"/>
+          <w:sz-cs w:val="24"/>
+        </w:rPr>
+        <w:t xml:space="preserve">  - EF Core SQL command logs -&gt; Error</w:t>
+      </w:r>
+    </w:p>
+    <w:p>
+      <w:pPr/>
+      <w:r>
+        <w:rPr>
+          <w:rFonts w:ascii="Helvetica Light" w:hAnsi="Helvetica Light" w:cs="Helvetica Light"/>
+          <w:sz w:val="24"/>
+          <w:sz-cs w:val="24"/>
+        </w:rPr>
+        <w:t xml:space="preserve">  - Request diagnostics noise reduced.</w:t>
       </w:r>
     </w:p>
     <w:sectPr/>

</xml_diff>

<commit_message>
Fix billing seed timestamps to UTC for PostgreSQL timestamptz
</commit_message>
<xml_diff>
--- a/masterrequirement.docx
+++ b/masterrequirement.docx
@@ -1485,6 +1485,50 @@
           <w:sz-cs w:val="24"/>
         </w:rPr>
         <w:t xml:space="preserve">  - Request diagnostics noise reduced.</w:t>
+      </w:r>
+    </w:p>
+    <w:p>
+      <w:pPr/>
+      <w:r>
+        <w:rPr>
+          <w:rFonts w:ascii="Helvetica Light" w:hAnsi="Helvetica Light" w:cs="Helvetica Light"/>
+          <w:sz w:val="24"/>
+          <w:sz-cs w:val="24"/>
+        </w:rPr>
+        <w:t xml:space="preserve"/>
+      </w:r>
+    </w:p>
+    <w:p>
+      <w:pPr/>
+      <w:r>
+        <w:rPr>
+          <w:rFonts w:ascii="Helvetica Light" w:hAnsi="Helvetica Light" w:cs="Helvetica Light"/>
+          <w:sz w:val="24"/>
+          <w:sz-cs w:val="24"/>
+        </w:rPr>
+        <w:t xml:space="preserve">Hotfix: 2026-02-21 (Billing seed DateTime UTC)</w:t>
+      </w:r>
+    </w:p>
+    <w:p>
+      <w:pPr/>
+      <w:r>
+        <w:rPr>
+          <w:rFonts w:ascii="Helvetica Light" w:hAnsi="Helvetica Light" w:cs="Helvetica Light"/>
+          <w:sz w:val="24"/>
+          <w:sz-cs w:val="24"/>
+        </w:rPr>
+        <w:t xml:space="preserve">- Fixed Billing invoice seed timestamps to explicit UTC kind to satisfy Npgsql timestamptz requirements.</w:t>
+      </w:r>
+    </w:p>
+    <w:p>
+      <w:pPr/>
+      <w:r>
+        <w:rPr>
+          <w:rFonts w:ascii="Helvetica Light" w:hAnsi="Helvetica Light" w:cs="Helvetica Light"/>
+          <w:sz w:val="24"/>
+          <w:sz-cs w:val="24"/>
+        </w:rPr>
+        <w:t xml:space="preserve">- Prevents startup crash: "Cannot write DateTime with Kind=Unspecified to PostgreSQL type 'timestamp with time zone'."</w:t>
       </w:r>
     </w:p>
     <w:sectPr/>

</xml_diff>